<commit_message>
Updated file and created new test1 branch
</commit_message>
<xml_diff>
--- a/Course performance goals.docx
+++ b/Course performance goals.docx
@@ -1,34 +1,32 @@
 
 <file path=word/document.xml><?xml version="1.0" encoding="utf-8"?>
-<w:document xmlns:wpc="http://schemas.microsoft.com/office/word/2010/wordprocessingCanvas" xmlns:mc="http://schemas.openxmlformats.org/markup-compatibility/2006" xmlns:o="urn:schemas-microsoft-com:office:office" xmlns:r="http://schemas.openxmlformats.org/officeDocument/2006/relationships" xmlns:m="http://schemas.openxmlformats.org/officeDocument/2006/math" xmlns:v="urn:schemas-microsoft-com:vml" xmlns:wp14="http://schemas.microsoft.com/office/word/2010/wordprocessingDrawing" xmlns:wp="http://schemas.openxmlformats.org/drawingml/2006/wordprocessingDrawing" xmlns:w10="urn:schemas-microsoft-com:office:word" xmlns:w="http://schemas.openxmlformats.org/wordprocessingml/2006/main" xmlns:w14="http://schemas.microsoft.com/office/word/2010/wordml" xmlns:w15="http://schemas.microsoft.com/office/word/2012/wordml" xmlns:wpg="http://schemas.microsoft.com/office/word/2010/wordprocessingGroup" xmlns:wpi="http://schemas.microsoft.com/office/word/2010/wordprocessingInk" xmlns:wne="http://schemas.microsoft.com/office/word/2006/wordml" xmlns:wps="http://schemas.microsoft.com/office/word/2010/wordprocessingShape" mc:Ignorable="w14 w15 wp14">
+<w:document xmlns:wpc="http://schemas.microsoft.com/office/word/2010/wordprocessingCanvas" xmlns:cx="http://schemas.microsoft.com/office/drawing/2014/chartex" xmlns:cx1="http://schemas.microsoft.com/office/drawing/2015/9/8/chartex" xmlns:mc="http://schemas.openxmlformats.org/markup-compatibility/2006" xmlns:o="urn:schemas-microsoft-com:office:office" xmlns:r="http://schemas.openxmlformats.org/officeDocument/2006/relationships" xmlns:m="http://schemas.openxmlformats.org/officeDocument/2006/math" xmlns:v="urn:schemas-microsoft-com:vml" xmlns:wp14="http://schemas.microsoft.com/office/word/2010/wordprocessingDrawing" xmlns:wp="http://schemas.openxmlformats.org/drawingml/2006/wordprocessingDrawing" xmlns:w10="urn:schemas-microsoft-com:office:word" xmlns:w="http://schemas.openxmlformats.org/wordprocessingml/2006/main" xmlns:w14="http://schemas.microsoft.com/office/word/2010/wordml" xmlns:w15="http://schemas.microsoft.com/office/word/2012/wordml" xmlns:w16se="http://schemas.microsoft.com/office/word/2015/wordml/symex" xmlns:wpg="http://schemas.microsoft.com/office/word/2010/wordprocessingGroup" xmlns:wpi="http://schemas.microsoft.com/office/word/2010/wordprocessingInk" xmlns:wne="http://schemas.microsoft.com/office/word/2006/wordml" xmlns:wps="http://schemas.microsoft.com/office/word/2010/wordprocessingShape" mc:Ignorable="w14 w15 w16se wp14">
   <w:body>
     <w:p>
       <w:pPr>
         <w:rPr>
-          <w:rFonts w:ascii="Buxton Sketch" w:hAnsi="Buxton Sketch"/>
-          <w:sz w:val="40"/>
-          <w:szCs w:val="40"/>
-          <w:lang w:val="bg-BG"/>
-        </w:rPr>
-      </w:pPr>
-      <w:bookmarkStart w:id="0" w:name="_GoBack"/>
-      <w:bookmarkEnd w:id="0"/>
-      <w:r>
-        <w:rPr>
-          <w:rFonts w:ascii="Buxton Sketch" w:hAnsi="Buxton Sketch"/>
-          <w:b/>
-          <w:i/>
-          <w:sz w:val="40"/>
-          <w:szCs w:val="40"/>
+          <w:rFonts w:asciiTheme="majorHAnsi" w:hAnsiTheme="majorHAnsi"/>
+          <w:sz w:val="28"/>
+          <w:szCs w:val="28"/>
+          <w:lang w:val="bg-BG"/>
+        </w:rPr>
+      </w:pPr>
+      <w:r>
+        <w:rPr>
+          <w:rFonts w:asciiTheme="majorHAnsi" w:hAnsiTheme="majorHAnsi"/>
+          <w:b/>
+          <w:i/>
+          <w:sz w:val="28"/>
+          <w:szCs w:val="28"/>
           <w:lang w:val="bg-BG"/>
         </w:rPr>
         <w:t>Среда за програмиране</w:t>
       </w:r>
       <w:r>
         <w:rPr>
-          <w:rFonts w:ascii="Buxton Sketch" w:hAnsi="Buxton Sketch"/>
-          <w:sz w:val="40"/>
-          <w:szCs w:val="40"/>
+          <w:rFonts w:asciiTheme="majorHAnsi" w:hAnsiTheme="majorHAnsi"/>
+          <w:sz w:val="28"/>
+          <w:szCs w:val="28"/>
           <w:lang w:val="bg-BG"/>
         </w:rPr>
         <w:t xml:space="preserve">. </w:t>
@@ -42,58 +40,48 @@
           <w:numId w:val="2"/>
         </w:numPr>
         <w:rPr>
-          <w:rFonts w:ascii="Buxton Sketch" w:hAnsi="Buxton Sketch"/>
-          <w:sz w:val="40"/>
-          <w:szCs w:val="40"/>
-          <w:lang w:val="bg-BG"/>
-        </w:rPr>
-      </w:pPr>
-      <w:r>
-        <w:rPr>
-          <w:rFonts w:ascii="Buxton Sketch" w:hAnsi="Buxton Sketch"/>
-          <w:sz w:val="40"/>
-          <w:szCs w:val="40"/>
+          <w:rFonts w:asciiTheme="majorHAnsi" w:hAnsiTheme="majorHAnsi"/>
+          <w:sz w:val="28"/>
+          <w:szCs w:val="28"/>
+          <w:lang w:val="bg-BG"/>
+        </w:rPr>
+      </w:pPr>
+      <w:r>
+        <w:rPr>
+          <w:rFonts w:asciiTheme="majorHAnsi" w:hAnsiTheme="majorHAnsi"/>
+          <w:sz w:val="28"/>
+          <w:szCs w:val="28"/>
           <w:lang w:val="bg-BG"/>
         </w:rPr>
         <w:t>Основни елементи на средата (редактор, компилатор, дебъгер). (</w:t>
       </w:r>
       <w:r>
         <w:rPr>
-          <w:rFonts w:ascii="Buxton Sketch" w:hAnsi="Buxton Sketch"/>
-          <w:b/>
-          <w:i/>
-          <w:sz w:val="40"/>
-          <w:szCs w:val="40"/>
+          <w:rFonts w:asciiTheme="majorHAnsi" w:hAnsiTheme="majorHAnsi"/>
+          <w:b/>
+          <w:i/>
+          <w:sz w:val="28"/>
+          <w:szCs w:val="28"/>
           <w:lang w:val="bg-BG"/>
         </w:rPr>
         <w:t>1 час</w:t>
       </w:r>
       <w:r>
         <w:rPr>
-          <w:rFonts w:ascii="Buxton Sketch" w:hAnsi="Buxton Sketch"/>
-          <w:i/>
-          <w:sz w:val="40"/>
-          <w:szCs w:val="40"/>
-          <w:lang w:val="bg-BG"/>
-        </w:rPr>
-        <w:t>)</w:t>
-      </w:r>
-      <w:r>
-        <w:rPr>
-          <w:rFonts w:ascii="Buxton Sketch" w:hAnsi="Buxton Sketch"/>
-          <w:i/>
-          <w:sz w:val="40"/>
-          <w:szCs w:val="40"/>
-          <w:lang w:val="bg-BG"/>
-        </w:rPr>
-        <w:t xml:space="preserve"> </w:t>
-      </w:r>
-      <w:r>
-        <w:rPr>
-          <w:rFonts w:ascii="Buxton Sketch" w:hAnsi="Buxton Sketch"/>
-          <w:i/>
-          <w:sz w:val="40"/>
-          <w:szCs w:val="40"/>
+          <w:rFonts w:asciiTheme="majorHAnsi" w:hAnsiTheme="majorHAnsi"/>
+          <w:i/>
+          <w:sz w:val="28"/>
+          <w:szCs w:val="28"/>
+          <w:lang w:val="bg-BG"/>
+        </w:rPr>
+        <w:t xml:space="preserve">) </w:t>
+      </w:r>
+      <w:r>
+        <w:rPr>
+          <w:rFonts w:asciiTheme="majorHAnsi" w:hAnsiTheme="majorHAnsi"/>
+          <w:i/>
+          <w:sz w:val="28"/>
+          <w:szCs w:val="28"/>
         </w:rPr>
         <w:t>;</w:t>
       </w:r>
@@ -101,32 +89,34 @@
     <w:p>
       <w:pPr>
         <w:rPr>
-          <w:rFonts w:ascii="Buxton Sketch" w:hAnsi="Buxton Sketch"/>
-          <w:sz w:val="40"/>
-          <w:szCs w:val="40"/>
-          <w:lang w:val="bg-BG"/>
-        </w:rPr>
-      </w:pPr>
-      <w:r>
-        <w:rPr>
-          <w:rFonts w:ascii="Buxton Sketch" w:hAnsi="Buxton Sketch"/>
-          <w:b/>
-          <w:i/>
-          <w:sz w:val="40"/>
-          <w:szCs w:val="40"/>
+          <w:rFonts w:asciiTheme="majorHAnsi" w:hAnsiTheme="majorHAnsi"/>
+          <w:sz w:val="28"/>
+          <w:szCs w:val="28"/>
+          <w:lang w:val="bg-BG"/>
+        </w:rPr>
+      </w:pPr>
+      <w:r>
+        <w:rPr>
+          <w:rFonts w:asciiTheme="majorHAnsi" w:hAnsiTheme="majorHAnsi"/>
+          <w:b/>
+          <w:i/>
+          <w:sz w:val="28"/>
+          <w:szCs w:val="28"/>
           <w:lang w:val="bg-BG"/>
         </w:rPr>
         <w:t>Стандартни типове данни и операции над тях</w:t>
       </w:r>
       <w:r>
         <w:rPr>
-          <w:rFonts w:ascii="Buxton Sketch" w:hAnsi="Buxton Sketch"/>
-          <w:sz w:val="40"/>
-          <w:szCs w:val="40"/>
+          <w:rFonts w:asciiTheme="majorHAnsi" w:hAnsiTheme="majorHAnsi"/>
+          <w:sz w:val="28"/>
+          <w:szCs w:val="28"/>
           <w:lang w:val="bg-BG"/>
         </w:rPr>
         <w:t xml:space="preserve">. </w:t>
       </w:r>
+      <w:bookmarkStart w:id="0" w:name="_GoBack"/>
+      <w:bookmarkEnd w:id="0"/>
     </w:p>
     <w:p>
       <w:pPr>
@@ -136,65 +126,65 @@
           <w:numId w:val="2"/>
         </w:numPr>
         <w:rPr>
-          <w:rFonts w:ascii="Buxton Sketch" w:hAnsi="Buxton Sketch"/>
-          <w:sz w:val="40"/>
-          <w:szCs w:val="40"/>
-          <w:lang w:val="bg-BG"/>
-        </w:rPr>
-      </w:pPr>
-      <w:r>
-        <w:rPr>
-          <w:rFonts w:ascii="Buxton Sketch" w:hAnsi="Buxton Sketch"/>
-          <w:sz w:val="40"/>
-          <w:szCs w:val="40"/>
+          <w:rFonts w:asciiTheme="majorHAnsi" w:hAnsiTheme="majorHAnsi"/>
+          <w:sz w:val="28"/>
+          <w:szCs w:val="28"/>
+          <w:lang w:val="bg-BG"/>
+        </w:rPr>
+      </w:pPr>
+      <w:r>
+        <w:rPr>
+          <w:rFonts w:asciiTheme="majorHAnsi" w:hAnsiTheme="majorHAnsi"/>
+          <w:sz w:val="28"/>
+          <w:szCs w:val="28"/>
           <w:lang w:val="bg-BG"/>
         </w:rPr>
         <w:t>Основни елементи на езика (основни знакове, идентификатори, служебни думи, величини, изрази). Обща структура на програмата. Стандартни скаларни типове (целочислен, приближен (с плаваща точка), знаков, логически).</w:t>
       </w:r>
       <w:r>
         <w:rPr>
-          <w:rFonts w:ascii="Buxton Sketch" w:hAnsi="Buxton Sketch"/>
-          <w:sz w:val="40"/>
-          <w:szCs w:val="40"/>
+          <w:rFonts w:asciiTheme="majorHAnsi" w:hAnsiTheme="majorHAnsi"/>
+          <w:sz w:val="28"/>
+          <w:szCs w:val="28"/>
         </w:rPr>
         <w:t xml:space="preserve"> </w:t>
       </w:r>
       <w:r>
         <w:rPr>
-          <w:rFonts w:ascii="Buxton Sketch" w:hAnsi="Buxton Sketch"/>
-          <w:sz w:val="40"/>
-          <w:szCs w:val="40"/>
+          <w:rFonts w:asciiTheme="majorHAnsi" w:hAnsiTheme="majorHAnsi"/>
+          <w:sz w:val="28"/>
+          <w:szCs w:val="28"/>
           <w:lang w:val="bg-BG"/>
         </w:rPr>
         <w:t>Явно изброим тип. Методи за въвеждане и извеждане на данни. Операции и изрази, приоритет на операциите. (</w:t>
       </w:r>
       <w:r>
         <w:rPr>
-          <w:rFonts w:ascii="Buxton Sketch" w:hAnsi="Buxton Sketch"/>
-          <w:b/>
-          <w:i/>
-          <w:sz w:val="40"/>
-          <w:szCs w:val="40"/>
+          <w:rFonts w:asciiTheme="majorHAnsi" w:hAnsiTheme="majorHAnsi"/>
+          <w:b/>
+          <w:i/>
+          <w:sz w:val="28"/>
+          <w:szCs w:val="28"/>
           <w:lang w:val="bg-BG"/>
         </w:rPr>
         <w:t>2 часа</w:t>
       </w:r>
       <w:r>
         <w:rPr>
-          <w:rFonts w:ascii="Buxton Sketch" w:hAnsi="Buxton Sketch"/>
-          <w:i/>
-          <w:sz w:val="40"/>
-          <w:szCs w:val="40"/>
+          <w:rFonts w:asciiTheme="majorHAnsi" w:hAnsiTheme="majorHAnsi"/>
+          <w:i/>
+          <w:sz w:val="28"/>
+          <w:szCs w:val="28"/>
           <w:lang w:val="bg-BG"/>
         </w:rPr>
         <w:t>)</w:t>
       </w:r>
       <w:r>
         <w:rPr>
-          <w:rFonts w:ascii="Buxton Sketch" w:hAnsi="Buxton Sketch"/>
-          <w:i/>
-          <w:sz w:val="40"/>
-          <w:szCs w:val="40"/>
+          <w:rFonts w:asciiTheme="majorHAnsi" w:hAnsiTheme="majorHAnsi"/>
+          <w:i/>
+          <w:sz w:val="28"/>
+          <w:szCs w:val="28"/>
         </w:rPr>
         <w:t>;</w:t>
       </w:r>
@@ -202,28 +192,28 @@
     <w:p>
       <w:pPr>
         <w:rPr>
-          <w:rFonts w:ascii="Buxton Sketch" w:hAnsi="Buxton Sketch"/>
-          <w:sz w:val="40"/>
-          <w:szCs w:val="40"/>
-          <w:lang w:val="bg-BG"/>
-        </w:rPr>
-      </w:pPr>
-      <w:r>
-        <w:rPr>
-          <w:rFonts w:ascii="Buxton Sketch" w:hAnsi="Buxton Sketch"/>
-          <w:b/>
-          <w:i/>
-          <w:sz w:val="40"/>
-          <w:szCs w:val="40"/>
+          <w:rFonts w:asciiTheme="majorHAnsi" w:hAnsiTheme="majorHAnsi"/>
+          <w:sz w:val="28"/>
+          <w:szCs w:val="28"/>
+          <w:lang w:val="bg-BG"/>
+        </w:rPr>
+      </w:pPr>
+      <w:r>
+        <w:rPr>
+          <w:rFonts w:asciiTheme="majorHAnsi" w:hAnsiTheme="majorHAnsi"/>
+          <w:b/>
+          <w:i/>
+          <w:sz w:val="28"/>
+          <w:szCs w:val="28"/>
           <w:lang w:val="bg-BG"/>
         </w:rPr>
         <w:t>Бройни системи</w:t>
       </w:r>
       <w:r>
         <w:rPr>
-          <w:rFonts w:ascii="Buxton Sketch" w:hAnsi="Buxton Sketch"/>
-          <w:sz w:val="40"/>
-          <w:szCs w:val="40"/>
+          <w:rFonts w:asciiTheme="majorHAnsi" w:hAnsiTheme="majorHAnsi"/>
+          <w:sz w:val="28"/>
+          <w:szCs w:val="28"/>
           <w:lang w:val="bg-BG"/>
         </w:rPr>
         <w:t xml:space="preserve">. </w:t>
@@ -237,48 +227,48 @@
           <w:numId w:val="2"/>
         </w:numPr>
         <w:rPr>
-          <w:rFonts w:ascii="Buxton Sketch" w:hAnsi="Buxton Sketch"/>
-          <w:sz w:val="40"/>
-          <w:szCs w:val="40"/>
-          <w:lang w:val="bg-BG"/>
-        </w:rPr>
-      </w:pPr>
-      <w:r>
-        <w:rPr>
-          <w:rFonts w:ascii="Buxton Sketch" w:hAnsi="Buxton Sketch"/>
-          <w:sz w:val="40"/>
-          <w:szCs w:val="40"/>
+          <w:rFonts w:asciiTheme="majorHAnsi" w:hAnsiTheme="majorHAnsi"/>
+          <w:sz w:val="28"/>
+          <w:szCs w:val="28"/>
+          <w:lang w:val="bg-BG"/>
+        </w:rPr>
+      </w:pPr>
+      <w:r>
+        <w:rPr>
+          <w:rFonts w:asciiTheme="majorHAnsi" w:hAnsiTheme="majorHAnsi"/>
+          <w:sz w:val="28"/>
+          <w:szCs w:val="28"/>
           <w:lang w:val="bg-BG"/>
         </w:rPr>
         <w:t>Преобразуване от една БС в друга на цели и реални числа. (</w:t>
       </w:r>
       <w:r>
         <w:rPr>
-          <w:rFonts w:ascii="Buxton Sketch" w:hAnsi="Buxton Sketch"/>
-          <w:b/>
-          <w:i/>
-          <w:sz w:val="40"/>
-          <w:szCs w:val="40"/>
+          <w:rFonts w:asciiTheme="majorHAnsi" w:hAnsiTheme="majorHAnsi"/>
+          <w:b/>
+          <w:i/>
+          <w:sz w:val="28"/>
+          <w:szCs w:val="28"/>
           <w:lang w:val="bg-BG"/>
         </w:rPr>
         <w:t>3 часа</w:t>
       </w:r>
       <w:r>
         <w:rPr>
-          <w:rFonts w:ascii="Buxton Sketch" w:hAnsi="Buxton Sketch"/>
-          <w:i/>
-          <w:sz w:val="40"/>
-          <w:szCs w:val="40"/>
+          <w:rFonts w:asciiTheme="majorHAnsi" w:hAnsiTheme="majorHAnsi"/>
+          <w:i/>
+          <w:sz w:val="28"/>
+          <w:szCs w:val="28"/>
           <w:lang w:val="bg-BG"/>
         </w:rPr>
         <w:t>)</w:t>
       </w:r>
       <w:r>
         <w:rPr>
-          <w:rFonts w:ascii="Buxton Sketch" w:hAnsi="Buxton Sketch"/>
-          <w:i/>
-          <w:sz w:val="40"/>
-          <w:szCs w:val="40"/>
+          <w:rFonts w:asciiTheme="majorHAnsi" w:hAnsiTheme="majorHAnsi"/>
+          <w:i/>
+          <w:sz w:val="28"/>
+          <w:szCs w:val="28"/>
         </w:rPr>
         <w:t>;</w:t>
       </w:r>
@@ -287,29 +277,28 @@
       <w:pPr>
         <w:spacing w:after="0" w:line="240" w:lineRule="auto"/>
         <w:rPr>
-          <w:rFonts w:ascii="Buxton Sketch" w:hAnsi="Buxton Sketch"/>
-          <w:sz w:val="40"/>
-          <w:szCs w:val="40"/>
-          <w:lang w:val="bg-BG"/>
-        </w:rPr>
-      </w:pPr>
-      <w:r>
-        <w:rPr>
-          <w:rFonts w:ascii="Buxton Sketch" w:hAnsi="Buxton Sketch"/>
-          <w:b/>
-          <w:i/>
-          <w:sz w:val="40"/>
-          <w:szCs w:val="40"/>
-          <w:lang w:val="bg-BG"/>
-        </w:rPr>
-        <w:lastRenderedPageBreak/>
+          <w:rFonts w:asciiTheme="majorHAnsi" w:hAnsiTheme="majorHAnsi"/>
+          <w:sz w:val="28"/>
+          <w:szCs w:val="28"/>
+          <w:lang w:val="bg-BG"/>
+        </w:rPr>
+      </w:pPr>
+      <w:r>
+        <w:rPr>
+          <w:rFonts w:asciiTheme="majorHAnsi" w:hAnsiTheme="majorHAnsi"/>
+          <w:b/>
+          <w:i/>
+          <w:sz w:val="28"/>
+          <w:szCs w:val="28"/>
+          <w:lang w:val="bg-BG"/>
+        </w:rPr>
         <w:t>Оператори за разклонение</w:t>
       </w:r>
       <w:r>
         <w:rPr>
-          <w:rFonts w:ascii="Buxton Sketch" w:hAnsi="Buxton Sketch"/>
-          <w:sz w:val="40"/>
-          <w:szCs w:val="40"/>
+          <w:rFonts w:asciiTheme="majorHAnsi" w:hAnsiTheme="majorHAnsi"/>
+          <w:sz w:val="28"/>
+          <w:szCs w:val="28"/>
           <w:lang w:val="bg-BG"/>
         </w:rPr>
         <w:t xml:space="preserve">. </w:t>
@@ -324,48 +313,48 @@
         </w:numPr>
         <w:spacing w:after="0" w:line="240" w:lineRule="auto"/>
         <w:rPr>
-          <w:rFonts w:ascii="Buxton Sketch" w:hAnsi="Buxton Sketch"/>
-          <w:sz w:val="40"/>
-          <w:szCs w:val="40"/>
-          <w:lang w:val="bg-BG"/>
-        </w:rPr>
-      </w:pPr>
-      <w:r>
-        <w:rPr>
-          <w:rFonts w:ascii="Buxton Sketch" w:hAnsi="Buxton Sketch"/>
-          <w:sz w:val="40"/>
-          <w:szCs w:val="40"/>
+          <w:rFonts w:asciiTheme="majorHAnsi" w:hAnsiTheme="majorHAnsi"/>
+          <w:sz w:val="28"/>
+          <w:szCs w:val="28"/>
+          <w:lang w:val="bg-BG"/>
+        </w:rPr>
+      </w:pPr>
+      <w:r>
+        <w:rPr>
+          <w:rFonts w:asciiTheme="majorHAnsi" w:hAnsiTheme="majorHAnsi"/>
+          <w:sz w:val="28"/>
+          <w:szCs w:val="28"/>
           <w:lang w:val="bg-BG"/>
         </w:rPr>
         <w:t>Логически изрази и логически функции. Видове разклонения. Условен оператор. Оператор за избор на варианти. (</w:t>
       </w:r>
       <w:r>
         <w:rPr>
-          <w:rFonts w:ascii="Buxton Sketch" w:hAnsi="Buxton Sketch"/>
-          <w:b/>
-          <w:i/>
-          <w:sz w:val="40"/>
-          <w:szCs w:val="40"/>
+          <w:rFonts w:asciiTheme="majorHAnsi" w:hAnsiTheme="majorHAnsi"/>
+          <w:b/>
+          <w:i/>
+          <w:sz w:val="28"/>
+          <w:szCs w:val="28"/>
           <w:lang w:val="bg-BG"/>
         </w:rPr>
         <w:t>3 часа</w:t>
       </w:r>
       <w:r>
         <w:rPr>
-          <w:rFonts w:ascii="Buxton Sketch" w:hAnsi="Buxton Sketch"/>
-          <w:i/>
-          <w:sz w:val="40"/>
-          <w:szCs w:val="40"/>
+          <w:rFonts w:asciiTheme="majorHAnsi" w:hAnsiTheme="majorHAnsi"/>
+          <w:i/>
+          <w:sz w:val="28"/>
+          <w:szCs w:val="28"/>
           <w:lang w:val="bg-BG"/>
         </w:rPr>
         <w:t>)</w:t>
       </w:r>
       <w:r>
         <w:rPr>
-          <w:rFonts w:ascii="Buxton Sketch" w:hAnsi="Buxton Sketch"/>
-          <w:i/>
-          <w:sz w:val="40"/>
-          <w:szCs w:val="40"/>
+          <w:rFonts w:asciiTheme="majorHAnsi" w:hAnsiTheme="majorHAnsi"/>
+          <w:i/>
+          <w:sz w:val="28"/>
+          <w:szCs w:val="28"/>
         </w:rPr>
         <w:t>;</w:t>
       </w:r>
@@ -374,80 +363,80 @@
       <w:pPr>
         <w:spacing w:after="0" w:line="240" w:lineRule="auto"/>
         <w:rPr>
-          <w:rFonts w:ascii="Buxton Sketch" w:hAnsi="Buxton Sketch"/>
-          <w:sz w:val="40"/>
-          <w:szCs w:val="40"/>
-          <w:lang w:val="bg-BG"/>
-        </w:rPr>
-      </w:pPr>
-      <w:r>
-        <w:rPr>
-          <w:rFonts w:ascii="Buxton Sketch" w:hAnsi="Buxton Sketch"/>
-          <w:b/>
-          <w:i/>
-          <w:sz w:val="40"/>
-          <w:szCs w:val="40"/>
+          <w:rFonts w:asciiTheme="majorHAnsi" w:hAnsiTheme="majorHAnsi"/>
+          <w:sz w:val="28"/>
+          <w:szCs w:val="28"/>
+          <w:lang w:val="bg-BG"/>
+        </w:rPr>
+      </w:pPr>
+      <w:r>
+        <w:rPr>
+          <w:rFonts w:asciiTheme="majorHAnsi" w:hAnsiTheme="majorHAnsi"/>
+          <w:b/>
+          <w:i/>
+          <w:sz w:val="28"/>
+          <w:szCs w:val="28"/>
           <w:lang w:val="bg-BG"/>
         </w:rPr>
         <w:t>Цикъл „</w:t>
       </w:r>
       <w:r>
         <w:rPr>
-          <w:rFonts w:ascii="Buxton Sketch" w:hAnsi="Buxton Sketch"/>
-          <w:b/>
-          <w:i/>
-          <w:sz w:val="40"/>
-          <w:szCs w:val="40"/>
+          <w:rFonts w:asciiTheme="majorHAnsi" w:hAnsiTheme="majorHAnsi"/>
+          <w:b/>
+          <w:i/>
+          <w:sz w:val="28"/>
+          <w:szCs w:val="28"/>
         </w:rPr>
         <w:t xml:space="preserve">for . . . </w:t>
       </w:r>
       <w:r>
         <w:rPr>
-          <w:rFonts w:ascii="Buxton Sketch" w:hAnsi="Buxton Sketch"/>
-          <w:b/>
-          <w:i/>
-          <w:sz w:val="40"/>
-          <w:szCs w:val="40"/>
+          <w:rFonts w:asciiTheme="majorHAnsi" w:hAnsiTheme="majorHAnsi"/>
+          <w:b/>
+          <w:i/>
+          <w:sz w:val="28"/>
+          <w:szCs w:val="28"/>
           <w:lang w:val="bg-BG"/>
         </w:rPr>
         <w:t>“</w:t>
       </w:r>
       <w:r>
         <w:rPr>
-          <w:rFonts w:ascii="Buxton Sketch" w:hAnsi="Buxton Sketch"/>
-          <w:sz w:val="40"/>
-          <w:szCs w:val="40"/>
+          <w:rFonts w:asciiTheme="majorHAnsi" w:hAnsiTheme="majorHAnsi"/>
+          <w:sz w:val="28"/>
+          <w:szCs w:val="28"/>
           <w:lang w:val="bg-BG"/>
         </w:rPr>
         <w:t>. (</w:t>
       </w:r>
       <w:r>
         <w:rPr>
-          <w:rFonts w:ascii="Buxton Sketch" w:hAnsi="Buxton Sketch"/>
-          <w:b/>
-          <w:i/>
-          <w:sz w:val="40"/>
-          <w:szCs w:val="40"/>
+          <w:rFonts w:asciiTheme="majorHAnsi" w:hAnsiTheme="majorHAnsi"/>
+          <w:b/>
+          <w:i/>
+          <w:sz w:val="28"/>
+          <w:szCs w:val="28"/>
           <w:lang w:val="bg-BG"/>
         </w:rPr>
         <w:t>3 часа</w:t>
       </w:r>
       <w:r>
         <w:rPr>
-          <w:rFonts w:ascii="Buxton Sketch" w:hAnsi="Buxton Sketch"/>
-          <w:i/>
-          <w:sz w:val="40"/>
-          <w:szCs w:val="40"/>
+          <w:rFonts w:asciiTheme="majorHAnsi" w:hAnsiTheme="majorHAnsi"/>
+          <w:i/>
+          <w:sz w:val="28"/>
+          <w:szCs w:val="28"/>
           <w:lang w:val="bg-BG"/>
         </w:rPr>
         <w:t>)</w:t>
       </w:r>
       <w:r>
         <w:rPr>
-          <w:rFonts w:ascii="Buxton Sketch" w:hAnsi="Buxton Sketch"/>
-          <w:i/>
-          <w:sz w:val="40"/>
-          <w:szCs w:val="40"/>
+          <w:rFonts w:asciiTheme="majorHAnsi" w:hAnsiTheme="majorHAnsi"/>
+          <w:i/>
+          <w:sz w:val="28"/>
+          <w:szCs w:val="28"/>
         </w:rPr>
         <w:t>;</w:t>
       </w:r>
@@ -455,28 +444,28 @@
     <w:p>
       <w:pPr>
         <w:rPr>
-          <w:rFonts w:ascii="Buxton Sketch" w:hAnsi="Buxton Sketch"/>
-          <w:sz w:val="40"/>
-          <w:szCs w:val="40"/>
-          <w:lang w:val="bg-BG"/>
-        </w:rPr>
-      </w:pPr>
-      <w:r>
-        <w:rPr>
-          <w:rFonts w:ascii="Buxton Sketch" w:hAnsi="Buxton Sketch"/>
-          <w:b/>
-          <w:i/>
-          <w:sz w:val="40"/>
-          <w:szCs w:val="40"/>
+          <w:rFonts w:asciiTheme="majorHAnsi" w:hAnsiTheme="majorHAnsi"/>
+          <w:sz w:val="28"/>
+          <w:szCs w:val="28"/>
+          <w:lang w:val="bg-BG"/>
+        </w:rPr>
+      </w:pPr>
+      <w:r>
+        <w:rPr>
+          <w:rFonts w:asciiTheme="majorHAnsi" w:hAnsiTheme="majorHAnsi"/>
+          <w:b/>
+          <w:i/>
+          <w:sz w:val="28"/>
+          <w:szCs w:val="28"/>
           <w:lang w:val="bg-BG"/>
         </w:rPr>
         <w:t>Циклично повторение по условие.</w:t>
       </w:r>
       <w:r>
         <w:rPr>
-          <w:rFonts w:ascii="Buxton Sketch" w:hAnsi="Buxton Sketch"/>
-          <w:sz w:val="40"/>
-          <w:szCs w:val="40"/>
+          <w:rFonts w:asciiTheme="majorHAnsi" w:hAnsiTheme="majorHAnsi"/>
+          <w:sz w:val="28"/>
+          <w:szCs w:val="28"/>
           <w:lang w:val="bg-BG"/>
         </w:rPr>
         <w:t xml:space="preserve"> </w:t>
@@ -490,48 +479,48 @@
           <w:numId w:val="2"/>
         </w:numPr>
         <w:rPr>
-          <w:rFonts w:ascii="Buxton Sketch" w:hAnsi="Buxton Sketch"/>
-          <w:sz w:val="40"/>
-          <w:szCs w:val="40"/>
-          <w:lang w:val="bg-BG"/>
-        </w:rPr>
-      </w:pPr>
-      <w:r>
-        <w:rPr>
-          <w:rFonts w:ascii="Buxton Sketch" w:hAnsi="Buxton Sketch"/>
-          <w:sz w:val="40"/>
-          <w:szCs w:val="40"/>
+          <w:rFonts w:asciiTheme="majorHAnsi" w:hAnsiTheme="majorHAnsi"/>
+          <w:sz w:val="28"/>
+          <w:szCs w:val="28"/>
+          <w:lang w:val="bg-BG"/>
+        </w:rPr>
+      </w:pPr>
+      <w:r>
+        <w:rPr>
+          <w:rFonts w:asciiTheme="majorHAnsi" w:hAnsiTheme="majorHAnsi"/>
+          <w:sz w:val="28"/>
+          <w:szCs w:val="28"/>
           <w:lang w:val="bg-BG"/>
         </w:rPr>
         <w:t>Цикъл с предусловие. Цикъл със следусловие. Вложени цикли. (</w:t>
       </w:r>
       <w:r>
         <w:rPr>
-          <w:rFonts w:ascii="Buxton Sketch" w:hAnsi="Buxton Sketch"/>
-          <w:b/>
-          <w:i/>
-          <w:sz w:val="40"/>
-          <w:szCs w:val="40"/>
+          <w:rFonts w:asciiTheme="majorHAnsi" w:hAnsiTheme="majorHAnsi"/>
+          <w:b/>
+          <w:i/>
+          <w:sz w:val="28"/>
+          <w:szCs w:val="28"/>
           <w:lang w:val="bg-BG"/>
         </w:rPr>
         <w:t>3 часа</w:t>
       </w:r>
       <w:r>
         <w:rPr>
-          <w:rFonts w:ascii="Buxton Sketch" w:hAnsi="Buxton Sketch"/>
-          <w:i/>
-          <w:sz w:val="40"/>
-          <w:szCs w:val="40"/>
+          <w:rFonts w:asciiTheme="majorHAnsi" w:hAnsiTheme="majorHAnsi"/>
+          <w:i/>
+          <w:sz w:val="28"/>
+          <w:szCs w:val="28"/>
           <w:lang w:val="bg-BG"/>
         </w:rPr>
         <w:t>)</w:t>
       </w:r>
       <w:r>
         <w:rPr>
-          <w:rFonts w:ascii="Buxton Sketch" w:hAnsi="Buxton Sketch"/>
-          <w:i/>
-          <w:sz w:val="40"/>
-          <w:szCs w:val="40"/>
+          <w:rFonts w:asciiTheme="majorHAnsi" w:hAnsiTheme="majorHAnsi"/>
+          <w:i/>
+          <w:sz w:val="28"/>
+          <w:szCs w:val="28"/>
         </w:rPr>
         <w:t>;</w:t>
       </w:r>
@@ -539,28 +528,28 @@
     <w:p>
       <w:pPr>
         <w:rPr>
-          <w:rFonts w:ascii="Buxton Sketch" w:hAnsi="Buxton Sketch"/>
-          <w:sz w:val="40"/>
-          <w:szCs w:val="40"/>
-          <w:lang w:val="bg-BG"/>
-        </w:rPr>
-      </w:pPr>
-      <w:r>
-        <w:rPr>
-          <w:rFonts w:ascii="Buxton Sketch" w:hAnsi="Buxton Sketch"/>
-          <w:b/>
-          <w:i/>
-          <w:sz w:val="40"/>
-          <w:szCs w:val="40"/>
+          <w:rFonts w:asciiTheme="majorHAnsi" w:hAnsiTheme="majorHAnsi"/>
+          <w:sz w:val="28"/>
+          <w:szCs w:val="28"/>
+          <w:lang w:val="bg-BG"/>
+        </w:rPr>
+      </w:pPr>
+      <w:r>
+        <w:rPr>
+          <w:rFonts w:asciiTheme="majorHAnsi" w:hAnsiTheme="majorHAnsi"/>
+          <w:b/>
+          <w:i/>
+          <w:sz w:val="28"/>
+          <w:szCs w:val="28"/>
           <w:lang w:val="bg-BG"/>
         </w:rPr>
         <w:t>Програмни части</w:t>
       </w:r>
       <w:r>
         <w:rPr>
-          <w:rFonts w:ascii="Buxton Sketch" w:hAnsi="Buxton Sketch"/>
-          <w:sz w:val="40"/>
-          <w:szCs w:val="40"/>
+          <w:rFonts w:asciiTheme="majorHAnsi" w:hAnsiTheme="majorHAnsi"/>
+          <w:sz w:val="28"/>
+          <w:szCs w:val="28"/>
           <w:lang w:val="bg-BG"/>
         </w:rPr>
         <w:t xml:space="preserve">. </w:t>
@@ -574,48 +563,48 @@
           <w:numId w:val="2"/>
         </w:numPr>
         <w:rPr>
-          <w:rFonts w:ascii="Buxton Sketch" w:hAnsi="Buxton Sketch"/>
-          <w:sz w:val="40"/>
-          <w:szCs w:val="40"/>
-          <w:lang w:val="bg-BG"/>
-        </w:rPr>
-      </w:pPr>
-      <w:r>
-        <w:rPr>
-          <w:rFonts w:ascii="Buxton Sketch" w:hAnsi="Buxton Sketch"/>
-          <w:sz w:val="40"/>
-          <w:szCs w:val="40"/>
+          <w:rFonts w:asciiTheme="majorHAnsi" w:hAnsiTheme="majorHAnsi"/>
+          <w:sz w:val="28"/>
+          <w:szCs w:val="28"/>
+          <w:lang w:val="bg-BG"/>
+        </w:rPr>
+      </w:pPr>
+      <w:r>
+        <w:rPr>
+          <w:rFonts w:asciiTheme="majorHAnsi" w:hAnsiTheme="majorHAnsi"/>
+          <w:sz w:val="28"/>
+          <w:szCs w:val="28"/>
           <w:lang w:val="bg-BG"/>
         </w:rPr>
         <w:t>Понятие за програмна част. Обща структура на програмата. Видове програмни части. Методи (функции) – дефиниране и използване. Формални и фактически параметри. Локални и глобални променливи. (</w:t>
       </w:r>
       <w:r>
         <w:rPr>
-          <w:rFonts w:ascii="Buxton Sketch" w:hAnsi="Buxton Sketch"/>
-          <w:b/>
-          <w:i/>
-          <w:sz w:val="40"/>
-          <w:szCs w:val="40"/>
+          <w:rFonts w:asciiTheme="majorHAnsi" w:hAnsiTheme="majorHAnsi"/>
+          <w:b/>
+          <w:i/>
+          <w:sz w:val="28"/>
+          <w:szCs w:val="28"/>
           <w:lang w:val="bg-BG"/>
         </w:rPr>
         <w:t>3 часа</w:t>
       </w:r>
       <w:r>
         <w:rPr>
-          <w:rFonts w:ascii="Buxton Sketch" w:hAnsi="Buxton Sketch"/>
-          <w:i/>
-          <w:sz w:val="40"/>
-          <w:szCs w:val="40"/>
+          <w:rFonts w:asciiTheme="majorHAnsi" w:hAnsiTheme="majorHAnsi"/>
+          <w:i/>
+          <w:sz w:val="28"/>
+          <w:szCs w:val="28"/>
           <w:lang w:val="bg-BG"/>
         </w:rPr>
         <w:t>)</w:t>
       </w:r>
       <w:r>
         <w:rPr>
-          <w:rFonts w:ascii="Buxton Sketch" w:hAnsi="Buxton Sketch"/>
-          <w:i/>
-          <w:sz w:val="40"/>
-          <w:szCs w:val="40"/>
+          <w:rFonts w:asciiTheme="majorHAnsi" w:hAnsiTheme="majorHAnsi"/>
+          <w:i/>
+          <w:sz w:val="28"/>
+          <w:szCs w:val="28"/>
         </w:rPr>
         <w:t>;</w:t>
       </w:r>
@@ -623,28 +612,28 @@
     <w:p>
       <w:pPr>
         <w:rPr>
-          <w:rFonts w:ascii="Buxton Sketch" w:hAnsi="Buxton Sketch"/>
-          <w:sz w:val="40"/>
-          <w:szCs w:val="40"/>
-          <w:lang w:val="bg-BG"/>
-        </w:rPr>
-      </w:pPr>
-      <w:r>
-        <w:rPr>
-          <w:rFonts w:ascii="Buxton Sketch" w:hAnsi="Buxton Sketch"/>
-          <w:b/>
-          <w:i/>
-          <w:sz w:val="40"/>
-          <w:szCs w:val="40"/>
+          <w:rFonts w:asciiTheme="majorHAnsi" w:hAnsiTheme="majorHAnsi"/>
+          <w:sz w:val="28"/>
+          <w:szCs w:val="28"/>
+          <w:lang w:val="bg-BG"/>
+        </w:rPr>
+      </w:pPr>
+      <w:r>
+        <w:rPr>
+          <w:rFonts w:asciiTheme="majorHAnsi" w:hAnsiTheme="majorHAnsi"/>
+          <w:b/>
+          <w:i/>
+          <w:sz w:val="28"/>
+          <w:szCs w:val="28"/>
           <w:lang w:val="bg-BG"/>
         </w:rPr>
         <w:t>Масиви</w:t>
       </w:r>
       <w:r>
         <w:rPr>
-          <w:rFonts w:ascii="Buxton Sketch" w:hAnsi="Buxton Sketch"/>
-          <w:sz w:val="40"/>
-          <w:szCs w:val="40"/>
+          <w:rFonts w:asciiTheme="majorHAnsi" w:hAnsiTheme="majorHAnsi"/>
+          <w:sz w:val="28"/>
+          <w:szCs w:val="28"/>
           <w:lang w:val="bg-BG"/>
         </w:rPr>
         <w:t xml:space="preserve">. </w:t>
@@ -658,49 +647,48 @@
           <w:numId w:val="2"/>
         </w:numPr>
         <w:rPr>
-          <w:rFonts w:ascii="Buxton Sketch" w:hAnsi="Buxton Sketch"/>
-          <w:sz w:val="40"/>
-          <w:szCs w:val="40"/>
-          <w:lang w:val="bg-BG"/>
-        </w:rPr>
-      </w:pPr>
-      <w:r>
-        <w:rPr>
-          <w:rFonts w:ascii="Buxton Sketch" w:hAnsi="Buxton Sketch"/>
-          <w:sz w:val="40"/>
-          <w:szCs w:val="40"/>
-          <w:lang w:val="bg-BG"/>
-        </w:rPr>
-        <w:lastRenderedPageBreak/>
+          <w:rFonts w:asciiTheme="majorHAnsi" w:hAnsiTheme="majorHAnsi"/>
+          <w:sz w:val="28"/>
+          <w:szCs w:val="28"/>
+          <w:lang w:val="bg-BG"/>
+        </w:rPr>
+      </w:pPr>
+      <w:r>
+        <w:rPr>
+          <w:rFonts w:asciiTheme="majorHAnsi" w:hAnsiTheme="majorHAnsi"/>
+          <w:sz w:val="28"/>
+          <w:szCs w:val="28"/>
+          <w:lang w:val="bg-BG"/>
+        </w:rPr>
         <w:t>Деклариране, създаване и инициализиране на масиви. Базови алгоритми за обработка на масиви. (</w:t>
       </w:r>
       <w:r>
         <w:rPr>
-          <w:rFonts w:ascii="Buxton Sketch" w:hAnsi="Buxton Sketch"/>
-          <w:b/>
-          <w:i/>
-          <w:sz w:val="40"/>
-          <w:szCs w:val="40"/>
+          <w:rFonts w:asciiTheme="majorHAnsi" w:hAnsiTheme="majorHAnsi"/>
+          <w:b/>
+          <w:i/>
+          <w:sz w:val="28"/>
+          <w:szCs w:val="28"/>
           <w:lang w:val="bg-BG"/>
         </w:rPr>
         <w:t>6 часа</w:t>
       </w:r>
       <w:r>
         <w:rPr>
-          <w:rFonts w:ascii="Buxton Sketch" w:hAnsi="Buxton Sketch"/>
-          <w:i/>
-          <w:sz w:val="40"/>
-          <w:szCs w:val="40"/>
+          <w:rFonts w:asciiTheme="majorHAnsi" w:hAnsiTheme="majorHAnsi"/>
+          <w:i/>
+          <w:sz w:val="28"/>
+          <w:szCs w:val="28"/>
           <w:lang w:val="bg-BG"/>
         </w:rPr>
         <w:t>)</w:t>
       </w:r>
       <w:r>
         <w:rPr>
-          <w:rFonts w:ascii="Buxton Sketch" w:hAnsi="Buxton Sketch"/>
-          <w:i/>
-          <w:sz w:val="40"/>
-          <w:szCs w:val="40"/>
+          <w:rFonts w:asciiTheme="majorHAnsi" w:hAnsiTheme="majorHAnsi"/>
+          <w:i/>
+          <w:sz w:val="28"/>
+          <w:szCs w:val="28"/>
         </w:rPr>
         <w:t>;</w:t>
       </w:r>
@@ -708,28 +696,28 @@
     <w:p>
       <w:pPr>
         <w:rPr>
-          <w:rFonts w:ascii="Buxton Sketch" w:hAnsi="Buxton Sketch"/>
-          <w:sz w:val="40"/>
-          <w:szCs w:val="40"/>
-          <w:lang w:val="bg-BG"/>
-        </w:rPr>
-      </w:pPr>
-      <w:r>
-        <w:rPr>
-          <w:rFonts w:ascii="Buxton Sketch" w:hAnsi="Buxton Sketch"/>
-          <w:b/>
-          <w:i/>
-          <w:sz w:val="40"/>
-          <w:szCs w:val="40"/>
+          <w:rFonts w:asciiTheme="majorHAnsi" w:hAnsiTheme="majorHAnsi"/>
+          <w:sz w:val="28"/>
+          <w:szCs w:val="28"/>
+          <w:lang w:val="bg-BG"/>
+        </w:rPr>
+      </w:pPr>
+      <w:r>
+        <w:rPr>
+          <w:rFonts w:asciiTheme="majorHAnsi" w:hAnsiTheme="majorHAnsi"/>
+          <w:b/>
+          <w:i/>
+          <w:sz w:val="28"/>
+          <w:szCs w:val="28"/>
           <w:lang w:val="bg-BG"/>
         </w:rPr>
         <w:t>Знаков низ</w:t>
       </w:r>
       <w:r>
         <w:rPr>
-          <w:rFonts w:ascii="Buxton Sketch" w:hAnsi="Buxton Sketch"/>
-          <w:sz w:val="40"/>
-          <w:szCs w:val="40"/>
+          <w:rFonts w:asciiTheme="majorHAnsi" w:hAnsiTheme="majorHAnsi"/>
+          <w:sz w:val="28"/>
+          <w:szCs w:val="28"/>
           <w:lang w:val="bg-BG"/>
         </w:rPr>
         <w:t xml:space="preserve">. </w:t>
@@ -743,65 +731,66 @@
           <w:numId w:val="2"/>
         </w:numPr>
         <w:rPr>
-          <w:rFonts w:ascii="Buxton Sketch" w:hAnsi="Buxton Sketch"/>
-          <w:sz w:val="40"/>
-          <w:szCs w:val="40"/>
-          <w:lang w:val="bg-BG"/>
-        </w:rPr>
-      </w:pPr>
-      <w:r>
-        <w:rPr>
-          <w:rFonts w:ascii="Buxton Sketch" w:hAnsi="Buxton Sketch"/>
-          <w:sz w:val="40"/>
-          <w:szCs w:val="40"/>
-          <w:lang w:val="bg-BG"/>
-        </w:rPr>
+          <w:rFonts w:asciiTheme="majorHAnsi" w:hAnsiTheme="majorHAnsi"/>
+          <w:sz w:val="28"/>
+          <w:szCs w:val="28"/>
+          <w:lang w:val="bg-BG"/>
+        </w:rPr>
+      </w:pPr>
+      <w:r>
+        <w:rPr>
+          <w:rFonts w:asciiTheme="majorHAnsi" w:hAnsiTheme="majorHAnsi"/>
+          <w:sz w:val="28"/>
+          <w:szCs w:val="28"/>
+          <w:lang w:val="bg-BG"/>
+        </w:rPr>
+        <w:lastRenderedPageBreak/>
         <w:t xml:space="preserve">Деклариране, създаване и инициализиране на текстови величини. Основни методи на класа </w:t>
       </w:r>
       <w:r>
         <w:rPr>
-          <w:rFonts w:ascii="Buxton Sketch" w:hAnsi="Buxton Sketch"/>
-          <w:sz w:val="40"/>
-          <w:szCs w:val="40"/>
+          <w:rFonts w:asciiTheme="majorHAnsi" w:hAnsiTheme="majorHAnsi"/>
+          <w:sz w:val="28"/>
+          <w:szCs w:val="28"/>
         </w:rPr>
         <w:t xml:space="preserve">String. </w:t>
       </w:r>
       <w:r>
         <w:rPr>
-          <w:rFonts w:ascii="Buxton Sketch" w:hAnsi="Buxton Sketch"/>
-          <w:sz w:val="40"/>
-          <w:szCs w:val="40"/>
+          <w:rFonts w:asciiTheme="majorHAnsi" w:hAnsiTheme="majorHAnsi"/>
+          <w:sz w:val="28"/>
+          <w:szCs w:val="28"/>
           <w:lang w:val="bg-BG"/>
         </w:rPr>
         <w:t>Текстообработка. Масив от низове. (</w:t>
       </w:r>
       <w:r>
         <w:rPr>
-          <w:rFonts w:ascii="Buxton Sketch" w:hAnsi="Buxton Sketch"/>
-          <w:b/>
-          <w:i/>
-          <w:sz w:val="40"/>
-          <w:szCs w:val="40"/>
+          <w:rFonts w:asciiTheme="majorHAnsi" w:hAnsiTheme="majorHAnsi"/>
+          <w:b/>
+          <w:i/>
+          <w:sz w:val="28"/>
+          <w:szCs w:val="28"/>
           <w:lang w:val="bg-BG"/>
         </w:rPr>
         <w:t>3 часа</w:t>
       </w:r>
       <w:r>
         <w:rPr>
-          <w:rFonts w:ascii="Buxton Sketch" w:hAnsi="Buxton Sketch"/>
-          <w:i/>
-          <w:sz w:val="40"/>
-          <w:szCs w:val="40"/>
+          <w:rFonts w:asciiTheme="majorHAnsi" w:hAnsiTheme="majorHAnsi"/>
+          <w:i/>
+          <w:sz w:val="28"/>
+          <w:szCs w:val="28"/>
           <w:lang w:val="bg-BG"/>
         </w:rPr>
         <w:t>)</w:t>
       </w:r>
       <w:r>
         <w:rPr>
-          <w:rFonts w:ascii="Buxton Sketch" w:hAnsi="Buxton Sketch"/>
-          <w:i/>
-          <w:sz w:val="40"/>
-          <w:szCs w:val="40"/>
+          <w:rFonts w:asciiTheme="majorHAnsi" w:hAnsiTheme="majorHAnsi"/>
+          <w:i/>
+          <w:sz w:val="28"/>
+          <w:szCs w:val="28"/>
         </w:rPr>
         <w:t>;</w:t>
       </w:r>
@@ -809,28 +798,28 @@
     <w:p>
       <w:pPr>
         <w:rPr>
-          <w:rFonts w:ascii="Buxton Sketch" w:hAnsi="Buxton Sketch"/>
-          <w:sz w:val="40"/>
-          <w:szCs w:val="40"/>
-          <w:lang w:val="bg-BG"/>
-        </w:rPr>
-      </w:pPr>
-      <w:r>
-        <w:rPr>
-          <w:rFonts w:ascii="Buxton Sketch" w:hAnsi="Buxton Sketch"/>
-          <w:b/>
-          <w:i/>
-          <w:sz w:val="40"/>
-          <w:szCs w:val="40"/>
+          <w:rFonts w:asciiTheme="majorHAnsi" w:hAnsiTheme="majorHAnsi"/>
+          <w:sz w:val="28"/>
+          <w:szCs w:val="28"/>
+          <w:lang w:val="bg-BG"/>
+        </w:rPr>
+      </w:pPr>
+      <w:r>
+        <w:rPr>
+          <w:rFonts w:asciiTheme="majorHAnsi" w:hAnsiTheme="majorHAnsi"/>
+          <w:b/>
+          <w:i/>
+          <w:sz w:val="28"/>
+          <w:szCs w:val="28"/>
           <w:lang w:val="bg-BG"/>
         </w:rPr>
         <w:t>Линейни алгоритми</w:t>
       </w:r>
       <w:r>
         <w:rPr>
-          <w:rFonts w:ascii="Buxton Sketch" w:hAnsi="Buxton Sketch"/>
-          <w:sz w:val="40"/>
-          <w:szCs w:val="40"/>
+          <w:rFonts w:asciiTheme="majorHAnsi" w:hAnsiTheme="majorHAnsi"/>
+          <w:sz w:val="28"/>
+          <w:szCs w:val="28"/>
           <w:lang w:val="bg-BG"/>
         </w:rPr>
         <w:t xml:space="preserve">. </w:t>
@@ -844,48 +833,48 @@
           <w:numId w:val="2"/>
         </w:numPr>
         <w:rPr>
-          <w:rFonts w:ascii="Buxton Sketch" w:hAnsi="Buxton Sketch"/>
-          <w:sz w:val="40"/>
-          <w:szCs w:val="40"/>
-          <w:lang w:val="bg-BG"/>
-        </w:rPr>
-      </w:pPr>
-      <w:r>
-        <w:rPr>
-          <w:rFonts w:ascii="Buxton Sketch" w:hAnsi="Buxton Sketch"/>
-          <w:sz w:val="40"/>
-          <w:szCs w:val="40"/>
+          <w:rFonts w:asciiTheme="majorHAnsi" w:hAnsiTheme="majorHAnsi"/>
+          <w:sz w:val="28"/>
+          <w:szCs w:val="28"/>
+          <w:lang w:val="bg-BG"/>
+        </w:rPr>
+      </w:pPr>
+      <w:r>
+        <w:rPr>
+          <w:rFonts w:asciiTheme="majorHAnsi" w:hAnsiTheme="majorHAnsi"/>
+          <w:sz w:val="28"/>
+          <w:szCs w:val="28"/>
           <w:lang w:val="bg-BG"/>
         </w:rPr>
         <w:t>Класове и обекти. Основни методи на класове от стандартни библиотеки. Присвояване, претипизиране и конвертиране на данни. Съвместимост.. (</w:t>
       </w:r>
       <w:r>
         <w:rPr>
-          <w:rFonts w:ascii="Buxton Sketch" w:hAnsi="Buxton Sketch"/>
-          <w:b/>
-          <w:i/>
-          <w:sz w:val="40"/>
-          <w:szCs w:val="40"/>
+          <w:rFonts w:asciiTheme="majorHAnsi" w:hAnsiTheme="majorHAnsi"/>
+          <w:b/>
+          <w:i/>
+          <w:sz w:val="28"/>
+          <w:szCs w:val="28"/>
           <w:lang w:val="bg-BG"/>
         </w:rPr>
         <w:t>3 часа</w:t>
       </w:r>
       <w:r>
         <w:rPr>
-          <w:rFonts w:ascii="Buxton Sketch" w:hAnsi="Buxton Sketch"/>
-          <w:i/>
-          <w:sz w:val="40"/>
-          <w:szCs w:val="40"/>
+          <w:rFonts w:asciiTheme="majorHAnsi" w:hAnsiTheme="majorHAnsi"/>
+          <w:i/>
+          <w:sz w:val="28"/>
+          <w:szCs w:val="28"/>
           <w:lang w:val="bg-BG"/>
         </w:rPr>
         <w:t>)</w:t>
       </w:r>
       <w:r>
         <w:rPr>
-          <w:rFonts w:ascii="Buxton Sketch" w:hAnsi="Buxton Sketch"/>
-          <w:i/>
-          <w:sz w:val="40"/>
-          <w:szCs w:val="40"/>
+          <w:rFonts w:asciiTheme="majorHAnsi" w:hAnsiTheme="majorHAnsi"/>
+          <w:i/>
+          <w:sz w:val="28"/>
+          <w:szCs w:val="28"/>
         </w:rPr>
         <w:t>;</w:t>
       </w:r>
@@ -901,7 +890,7 @@
 </file>
 
 <file path=word/numbering.xml><?xml version="1.0" encoding="utf-8"?>
-<w:numbering xmlns:wpc="http://schemas.microsoft.com/office/word/2010/wordprocessingCanvas" xmlns:mc="http://schemas.openxmlformats.org/markup-compatibility/2006" xmlns:o="urn:schemas-microsoft-com:office:office" xmlns:r="http://schemas.openxmlformats.org/officeDocument/2006/relationships" xmlns:m="http://schemas.openxmlformats.org/officeDocument/2006/math" xmlns:v="urn:schemas-microsoft-com:vml" xmlns:wp14="http://schemas.microsoft.com/office/word/2010/wordprocessingDrawing" xmlns:wp="http://schemas.openxmlformats.org/drawingml/2006/wordprocessingDrawing" xmlns:w10="urn:schemas-microsoft-com:office:word" xmlns:w="http://schemas.openxmlformats.org/wordprocessingml/2006/main" xmlns:w14="http://schemas.microsoft.com/office/word/2010/wordml" xmlns:w15="http://schemas.microsoft.com/office/word/2012/wordml" xmlns:wpg="http://schemas.microsoft.com/office/word/2010/wordprocessingGroup" xmlns:wpi="http://schemas.microsoft.com/office/word/2010/wordprocessingInk" xmlns:wne="http://schemas.microsoft.com/office/word/2006/wordml" xmlns:wps="http://schemas.microsoft.com/office/word/2010/wordprocessingShape" mc:Ignorable="w14 w15 wp14">
+<w:numbering xmlns:wpc="http://schemas.microsoft.com/office/word/2010/wordprocessingCanvas" xmlns:cx="http://schemas.microsoft.com/office/drawing/2014/chartex" xmlns:cx1="http://schemas.microsoft.com/office/drawing/2015/9/8/chartex" xmlns:mc="http://schemas.openxmlformats.org/markup-compatibility/2006" xmlns:o="urn:schemas-microsoft-com:office:office" xmlns:r="http://schemas.openxmlformats.org/officeDocument/2006/relationships" xmlns:m="http://schemas.openxmlformats.org/officeDocument/2006/math" xmlns:v="urn:schemas-microsoft-com:vml" xmlns:wp14="http://schemas.microsoft.com/office/word/2010/wordprocessingDrawing" xmlns:wp="http://schemas.openxmlformats.org/drawingml/2006/wordprocessingDrawing" xmlns:w10="urn:schemas-microsoft-com:office:word" xmlns:w="http://schemas.openxmlformats.org/wordprocessingml/2006/main" xmlns:w14="http://schemas.microsoft.com/office/word/2010/wordml" xmlns:w15="http://schemas.microsoft.com/office/word/2012/wordml" xmlns:w16se="http://schemas.microsoft.com/office/word/2015/wordml/symex" xmlns:wpg="http://schemas.microsoft.com/office/word/2010/wordprocessingGroup" xmlns:wpi="http://schemas.microsoft.com/office/word/2010/wordprocessingInk" xmlns:wne="http://schemas.microsoft.com/office/word/2006/wordml" xmlns:wps="http://schemas.microsoft.com/office/word/2010/wordprocessingShape" mc:Ignorable="w14 w15 w16se wp14">
   <w:abstractNum w:abstractNumId="0" w15:restartNumberingAfterBreak="0">
     <w:nsid w:val="20CE3830"/>
     <w:multiLevelType w:val="hybridMultilevel"/>
@@ -1284,7 +1273,7 @@
 </file>
 
 <file path=word/styles.xml><?xml version="1.0" encoding="utf-8"?>
-<w:styles xmlns:mc="http://schemas.openxmlformats.org/markup-compatibility/2006" xmlns:r="http://schemas.openxmlformats.org/officeDocument/2006/relationships" xmlns:w="http://schemas.openxmlformats.org/wordprocessingml/2006/main" xmlns:w14="http://schemas.microsoft.com/office/word/2010/wordml" xmlns:w15="http://schemas.microsoft.com/office/word/2012/wordml" mc:Ignorable="w14 w15">
+<w:styles xmlns:mc="http://schemas.openxmlformats.org/markup-compatibility/2006" xmlns:r="http://schemas.openxmlformats.org/officeDocument/2006/relationships" xmlns:w="http://schemas.openxmlformats.org/wordprocessingml/2006/main" xmlns:w14="http://schemas.microsoft.com/office/word/2010/wordml" xmlns:w15="http://schemas.microsoft.com/office/word/2012/wordml" xmlns:w16se="http://schemas.microsoft.com/office/word/2015/wordml/symex" mc:Ignorable="w14 w15 w16se">
   <w:docDefaults>
     <w:rPrDefault>
       <w:rPr>

</xml_diff>